<commit_message>
proposed filenames for output csv files
</commit_message>
<xml_diff>
--- a/provided_data_description.docx
+++ b/provided_data_description.docx
@@ -1,28 +1,291 @@
 
 <file path=word/document.xml><?xml version="1.0" encoding="utf-8"?>
-<w:document xmlns:wpc="http://schemas.microsoft.com/office/word/2010/wordprocessingCanvas" xmlns:cx="http://schemas.microsoft.com/office/drawing/2014/chartex" xmlns:mc="http://schemas.openxmlformats.org/markup-compatibility/2006" xmlns:o="urn:schemas-microsoft-com:office:office" xmlns:r="http://schemas.openxmlformats.org/officeDocument/2006/relationships" xmlns:m="http://schemas.openxmlformats.org/officeDocument/2006/math" xmlns:v="urn:schemas-microsoft-com:vml" xmlns:wp14="http://schemas.microsoft.com/office/word/2010/wordprocessingDrawing" xmlns:wp="http://schemas.openxmlformats.org/drawingml/2006/wordprocessingDrawing" xmlns:w10="urn:schemas-microsoft-com:office:word" xmlns:w="http://schemas.openxmlformats.org/wordprocessingml/2006/main" xmlns:w14="http://schemas.microsoft.com/office/word/2010/wordml" xmlns:w15="http://schemas.microsoft.com/office/word/2012/wordml" xmlns:w16se="http://schemas.microsoft.com/office/word/2015/wordml/symex" xmlns:wpg="http://schemas.microsoft.com/office/word/2010/wordprocessingGroup" xmlns:wpi="http://schemas.microsoft.com/office/word/2010/wordprocessingInk" xmlns:wne="http://schemas.microsoft.com/office/word/2006/wordml" xmlns:wps="http://schemas.microsoft.com/office/word/2010/wordprocessingShape" mc:Ignorable="w14 w15 w16se wp14">
+<w:document xmlns:wpc="http://schemas.microsoft.com/office/word/2010/wordprocessingCanvas" xmlns:cx="http://schemas.microsoft.com/office/drawing/2014/chartex" xmlns:cx1="http://schemas.microsoft.com/office/drawing/2015/9/8/chartex" xmlns:cx2="http://schemas.microsoft.com/office/drawing/2015/10/21/chartex" xmlns:cx3="http://schemas.microsoft.com/office/drawing/2016/5/9/chartex" xmlns:cx4="http://schemas.microsoft.com/office/drawing/2016/5/10/chartex" xmlns:cx5="http://schemas.microsoft.com/office/drawing/2016/5/11/chartex" xmlns:cx6="http://schemas.microsoft.com/office/drawing/2016/5/12/chartex" xmlns:cx7="http://schemas.microsoft.com/office/drawing/2016/5/13/chartex" xmlns:cx8="http://schemas.microsoft.com/office/drawing/2016/5/14/chartex" xmlns:mc="http://schemas.openxmlformats.org/markup-compatibility/2006" xmlns:aink="http://schemas.microsoft.com/office/drawing/2016/ink" xmlns:am3d="http://schemas.microsoft.com/office/drawing/2017/model3d" xmlns:o="urn:schemas-microsoft-com:office:office" xmlns:r="http://schemas.openxmlformats.org/officeDocument/2006/relationships" xmlns:m="http://schemas.openxmlformats.org/officeDocument/2006/math" xmlns:v="urn:schemas-microsoft-com:vml" xmlns:wp14="http://schemas.microsoft.com/office/word/2010/wordprocessingDrawing" xmlns:wp="http://schemas.openxmlformats.org/drawingml/2006/wordprocessingDrawing" xmlns:w10="urn:schemas-microsoft-com:office:word" xmlns:w="http://schemas.openxmlformats.org/wordprocessingml/2006/main" xmlns:w14="http://schemas.microsoft.com/office/word/2010/wordml" xmlns:w15="http://schemas.microsoft.com/office/word/2012/wordml" xmlns:w16cid="http://schemas.microsoft.com/office/word/2016/wordml/cid" xmlns:w16se="http://schemas.microsoft.com/office/word/2015/wordml/symex" xmlns:wpg="http://schemas.microsoft.com/office/word/2010/wordprocessingGroup" xmlns:wpi="http://schemas.microsoft.com/office/word/2010/wordprocessingInk" xmlns:wne="http://schemas.microsoft.com/office/word/2006/wordml" xmlns:wps="http://schemas.microsoft.com/office/word/2010/wordprocessingShape" mc:Ignorable="w14 w15 w16se w16cid wp14">
   <w:body>
     <w:p>
       <w:r>
-        <w:t>Documents for Stace/Jaxine</w:t>
+        <w:t xml:space="preserve">This is documentation </w:t>
+      </w:r>
+      <w:r>
+        <w:t xml:space="preserve">provided by creator PI Rachel Stanley, edited to indicate the ultimate data entities to be provided in EDI packages. </w:t>
       </w:r>
     </w:p>
     <w:p/>
     <w:p>
       <w:r>
+        <w:t>Rachel’s goal: “</w:t>
+      </w:r>
+      <w:r>
         <w:t>I need raw data for TOI and O2/Ar</w:t>
       </w:r>
-    </w:p>
-    <w:p>
+      <w:r>
+        <w:t xml:space="preserve">. </w:t>
+      </w:r>
       <w:r>
         <w:t>And I need calculated rates for discrete and continuous.</w:t>
       </w:r>
-    </w:p>
-    <w:p>
-      <w:r>
-        <w:t>So 4 samples to give them.</w:t>
-      </w:r>
-    </w:p>
+      <w:r>
+        <w:t xml:space="preserve"> </w:t>
+      </w:r>
+      <w:proofErr w:type="gramStart"/>
+      <w:r>
+        <w:t>So</w:t>
+      </w:r>
+      <w:proofErr w:type="gramEnd"/>
+      <w:r>
+        <w:t xml:space="preserve"> 4 samples to give them.</w:t>
+      </w:r>
+      <w:r>
+        <w:t>”</w:t>
+      </w:r>
+    </w:p>
+    <w:p/>
+    <w:p>
+      <w:r>
+        <w:t>Package 6: Raw EIMS TOI concatenated cruises</w:t>
+      </w:r>
+    </w:p>
+    <w:p>
+      <w:r>
+        <w:t>Described data table csv files:</w:t>
+      </w:r>
+    </w:p>
+    <w:p>
+      <w:pPr>
+        <w:pStyle w:val="ListParagraph"/>
+        <w:numPr>
+          <w:ilvl w:val="0"/>
+          <w:numId w:val="2"/>
+        </w:numPr>
+      </w:pPr>
+      <w:r>
+        <w:t>High frequency:</w:t>
+      </w:r>
+      <w:r>
+        <w:t xml:space="preserve"> nes-lter-eims-transect.csv (raw EIMS O2/</w:t>
+      </w:r>
+      <w:proofErr w:type="spellStart"/>
+      <w:r>
+        <w:t>Ar</w:t>
+      </w:r>
+      <w:proofErr w:type="spellEnd"/>
+      <w:r>
+        <w:t xml:space="preserve"> underway continuous)</w:t>
+      </w:r>
+    </w:p>
+    <w:p>
+      <w:pPr>
+        <w:pStyle w:val="ListParagraph"/>
+        <w:numPr>
+          <w:ilvl w:val="0"/>
+          <w:numId w:val="2"/>
+        </w:numPr>
+      </w:pPr>
+      <w:r>
+        <w:t>Low</w:t>
+      </w:r>
+      <w:r>
+        <w:t xml:space="preserve"> frequency</w:t>
+      </w:r>
+      <w:r>
+        <w:t>:</w:t>
+      </w:r>
+      <w:r>
+        <w:t xml:space="preserve"> nes-lter-toi-transect.csv </w:t>
+      </w:r>
+      <w:r>
+        <w:t xml:space="preserve">(raw </w:t>
+      </w:r>
+      <w:r>
+        <w:t>TOI rosette and underway discrete</w:t>
+      </w:r>
+      <w:r>
+        <w:t>)</w:t>
+      </w:r>
+    </w:p>
+    <w:p>
+      <w:r>
+        <w:t>Corresponding other entities:</w:t>
+      </w:r>
+    </w:p>
+    <w:p>
+      <w:pPr>
+        <w:pStyle w:val="ListParagraph"/>
+        <w:numPr>
+          <w:ilvl w:val="0"/>
+          <w:numId w:val="3"/>
+        </w:numPr>
+      </w:pPr>
+      <w:r>
+        <w:t>High frequency:</w:t>
+      </w:r>
+      <w:r>
+        <w:t xml:space="preserve"> </w:t>
+      </w:r>
+      <w:r>
+        <w:rPr>
+          <w:b/>
+        </w:rPr>
+        <w:t>RaEn617withbiosat.mat (3)</w:t>
+      </w:r>
+    </w:p>
+    <w:p>
+      <w:pPr>
+        <w:pStyle w:val="ListParagraph"/>
+        <w:numPr>
+          <w:ilvl w:val="0"/>
+          <w:numId w:val="3"/>
+        </w:numPr>
+      </w:pPr>
+      <w:r>
+        <w:t>Low frequency:</w:t>
+      </w:r>
+      <w:r>
+        <w:t xml:space="preserve"> </w:t>
+      </w:r>
+      <w:r>
+        <w:rPr>
+          <w:b/>
+        </w:rPr>
+        <w:t>bottleEn617withoutincubation.mat (1)</w:t>
+      </w:r>
+    </w:p>
+    <w:p/>
+    <w:p>
+      <w:r>
+        <w:t xml:space="preserve">Package </w:t>
+      </w:r>
+      <w:r>
+        <w:t>7</w:t>
+      </w:r>
+      <w:r>
+        <w:t xml:space="preserve">: </w:t>
+      </w:r>
+      <w:r>
+        <w:t>Rates NCP GOP cruise EN617</w:t>
+      </w:r>
+    </w:p>
+    <w:p>
+      <w:r>
+        <w:t>Described data table csv files:</w:t>
+      </w:r>
+    </w:p>
+    <w:p>
+      <w:pPr>
+        <w:pStyle w:val="ListParagraph"/>
+        <w:numPr>
+          <w:ilvl w:val="0"/>
+          <w:numId w:val="4"/>
+        </w:numPr>
+      </w:pPr>
+      <w:r>
+        <w:t>High frequency:</w:t>
+      </w:r>
+      <w:r>
+        <w:t xml:space="preserve"> nes-lter-ncp-transect-summer-2018.csv (rate NCP </w:t>
+      </w:r>
+      <w:r>
+        <w:t>derived from</w:t>
+      </w:r>
+      <w:r>
+        <w:t xml:space="preserve"> raw EIMS)</w:t>
+      </w:r>
+    </w:p>
+    <w:p>
+      <w:pPr>
+        <w:pStyle w:val="ListParagraph"/>
+        <w:numPr>
+          <w:ilvl w:val="0"/>
+          <w:numId w:val="4"/>
+        </w:numPr>
+      </w:pPr>
+      <w:r>
+        <w:t>Low frequency:</w:t>
+      </w:r>
+      <w:r>
+        <w:t xml:space="preserve"> </w:t>
+      </w:r>
+      <w:r>
+        <w:t>nes-lter-</w:t>
+      </w:r>
+      <w:r>
+        <w:t>go</w:t>
+      </w:r>
+      <w:r>
+        <w:t>p-transect-summer-2018.csv</w:t>
+      </w:r>
+      <w:r>
+        <w:t xml:space="preserve"> (rate GOP </w:t>
+      </w:r>
+      <w:r>
+        <w:t>derived from</w:t>
+      </w:r>
+      <w:r>
+        <w:t xml:space="preserve"> </w:t>
+      </w:r>
+      <w:r>
+        <w:t xml:space="preserve">subset </w:t>
+      </w:r>
+      <w:bookmarkStart w:id="0" w:name="_GoBack"/>
+      <w:bookmarkEnd w:id="0"/>
+      <w:r>
+        <w:t>raw TOI only at the surface)</w:t>
+      </w:r>
+    </w:p>
+    <w:p>
+      <w:r>
+        <w:t>Corresponding other entities:</w:t>
+      </w:r>
+    </w:p>
+    <w:p>
+      <w:pPr>
+        <w:pStyle w:val="ListParagraph"/>
+        <w:numPr>
+          <w:ilvl w:val="0"/>
+          <w:numId w:val="5"/>
+        </w:numPr>
+      </w:pPr>
+      <w:r>
+        <w:t>High frequency:</w:t>
+      </w:r>
+      <w:r>
+        <w:t xml:space="preserve"> </w:t>
+      </w:r>
+      <w:r>
+        <w:rPr>
+          <w:b/>
+        </w:rPr>
+        <w:t>ncplterEn617.mat</w:t>
+      </w:r>
+      <w:r>
+        <w:rPr>
+          <w:b/>
+        </w:rPr>
+        <w:t xml:space="preserve"> (4)</w:t>
+      </w:r>
+    </w:p>
+    <w:p>
+      <w:pPr>
+        <w:pStyle w:val="ListParagraph"/>
+        <w:numPr>
+          <w:ilvl w:val="0"/>
+          <w:numId w:val="5"/>
+        </w:numPr>
+      </w:pPr>
+      <w:r>
+        <w:t>Low frequency:</w:t>
+      </w:r>
+      <w:r>
+        <w:t xml:space="preserve"> </w:t>
+      </w:r>
+      <w:r>
+        <w:rPr>
+          <w:b/>
+        </w:rPr>
+        <w:t>discreteratesEn617.mat (2)</w:t>
+      </w:r>
+    </w:p>
+    <w:p/>
     <w:p/>
     <w:p>
       <w:pPr>
@@ -38,7 +301,15 @@
     </w:p>
     <w:p>
       <w:r>
-        <w:t>Even the raw data can be matlab files since then I can includ</w:t>
+        <w:t xml:space="preserve">Even the raw data can be </w:t>
+      </w:r>
+      <w:proofErr w:type="spellStart"/>
+      <w:r>
+        <w:t>matlab</w:t>
+      </w:r>
+      <w:proofErr w:type="spellEnd"/>
+      <w:r>
+        <w:t xml:space="preserve"> files since then I can includ</w:t>
       </w:r>
       <w:r>
         <w:t>e the temperature and salinity if they want it.</w:t>
@@ -141,55 +412,122 @@
           <w:sz w:val="28"/>
           <w:szCs w:val="28"/>
         </w:rPr>
-        <w:t xml:space="preserve"> are </w:t>
-      </w:r>
-      <w:r>
-        <w:rPr>
-          <w:rFonts w:ascii="Courier New" w:hAnsi="Courier New" w:cs="Courier New"/>
-          <w:sz w:val="28"/>
-          <w:szCs w:val="28"/>
-        </w:rPr>
-        <w:t xml:space="preserve">1: </w:t>
-      </w:r>
-      <w:r>
-        <w:rPr>
-          <w:rFonts w:ascii="Courier New" w:hAnsi="Courier New" w:cs="Courier New"/>
-          <w:sz w:val="28"/>
-          <w:szCs w:val="28"/>
-        </w:rPr>
-        <w:t>date in matlab format</w:t>
-      </w:r>
-      <w:r>
-        <w:rPr>
-          <w:rFonts w:ascii="Courier New" w:hAnsi="Courier New" w:cs="Courier New"/>
-          <w:sz w:val="28"/>
-          <w:szCs w:val="28"/>
-        </w:rPr>
-        <w:t xml:space="preserve"> 2: d</w:t>
-      </w:r>
-      <w:r>
-        <w:rPr>
-          <w:rFonts w:ascii="Courier New" w:hAnsi="Courier New" w:cs="Courier New"/>
-          <w:sz w:val="28"/>
-          <w:szCs w:val="28"/>
-        </w:rPr>
-        <w:t xml:space="preserve">elta </w:t>
-      </w:r>
-      <w:r>
-        <w:rPr>
-          <w:rFonts w:ascii="Courier New" w:hAnsi="Courier New" w:cs="Courier New"/>
-          <w:sz w:val="28"/>
-          <w:szCs w:val="28"/>
-        </w:rPr>
-        <w:t>O2/ar 3: Ratio O2/ar 4: depth 5. D17 6. d17 7.  d18</w:t>
-      </w:r>
-      <w:r>
-        <w:rPr>
-          <w:rFonts w:ascii="Courier New" w:hAnsi="Courier New" w:cs="Courier New"/>
-          <w:sz w:val="28"/>
-          <w:szCs w:val="28"/>
-        </w:rPr>
-        <w:t xml:space="preserve"> 8. Niskin number. NOTE – underway samples are listed as depth of 0 and Niskin of 0. </w:t>
+        <w:t xml:space="preserve"> are 1: </w:t>
+      </w:r>
+      <w:r>
+        <w:rPr>
+          <w:rFonts w:ascii="Courier New" w:hAnsi="Courier New" w:cs="Courier New"/>
+          <w:sz w:val="28"/>
+          <w:szCs w:val="28"/>
+        </w:rPr>
+        <w:t xml:space="preserve">date in </w:t>
+      </w:r>
+      <w:proofErr w:type="spellStart"/>
+      <w:r>
+        <w:rPr>
+          <w:rFonts w:ascii="Courier New" w:hAnsi="Courier New" w:cs="Courier New"/>
+          <w:sz w:val="28"/>
+          <w:szCs w:val="28"/>
+        </w:rPr>
+        <w:t>matlab</w:t>
+      </w:r>
+      <w:proofErr w:type="spellEnd"/>
+      <w:r>
+        <w:rPr>
+          <w:rFonts w:ascii="Courier New" w:hAnsi="Courier New" w:cs="Courier New"/>
+          <w:sz w:val="28"/>
+          <w:szCs w:val="28"/>
+        </w:rPr>
+        <w:t xml:space="preserve"> format</w:t>
+      </w:r>
+      <w:r>
+        <w:rPr>
+          <w:rFonts w:ascii="Courier New" w:hAnsi="Courier New" w:cs="Courier New"/>
+          <w:sz w:val="28"/>
+          <w:szCs w:val="28"/>
+        </w:rPr>
+        <w:t xml:space="preserve"> 2: delta O2/</w:t>
+      </w:r>
+      <w:proofErr w:type="spellStart"/>
+      <w:r>
+        <w:rPr>
+          <w:rFonts w:ascii="Courier New" w:hAnsi="Courier New" w:cs="Courier New"/>
+          <w:sz w:val="28"/>
+          <w:szCs w:val="28"/>
+        </w:rPr>
+        <w:t>ar</w:t>
+      </w:r>
+      <w:proofErr w:type="spellEnd"/>
+      <w:r>
+        <w:rPr>
+          <w:rFonts w:ascii="Courier New" w:hAnsi="Courier New" w:cs="Courier New"/>
+          <w:sz w:val="28"/>
+          <w:szCs w:val="28"/>
+        </w:rPr>
+        <w:t xml:space="preserve"> 3: Ratio O2/</w:t>
+      </w:r>
+      <w:proofErr w:type="spellStart"/>
+      <w:r>
+        <w:rPr>
+          <w:rFonts w:ascii="Courier New" w:hAnsi="Courier New" w:cs="Courier New"/>
+          <w:sz w:val="28"/>
+          <w:szCs w:val="28"/>
+        </w:rPr>
+        <w:t>ar</w:t>
+      </w:r>
+      <w:proofErr w:type="spellEnd"/>
+      <w:r>
+        <w:rPr>
+          <w:rFonts w:ascii="Courier New" w:hAnsi="Courier New" w:cs="Courier New"/>
+          <w:sz w:val="28"/>
+          <w:szCs w:val="28"/>
+        </w:rPr>
+        <w:t xml:space="preserve"> 4: depth 5. D17 6. d17 7.  d18 8. </w:t>
+      </w:r>
+      <w:proofErr w:type="spellStart"/>
+      <w:r>
+        <w:rPr>
+          <w:rFonts w:ascii="Courier New" w:hAnsi="Courier New" w:cs="Courier New"/>
+          <w:sz w:val="28"/>
+          <w:szCs w:val="28"/>
+        </w:rPr>
+        <w:t>Niskin</w:t>
+      </w:r>
+      <w:proofErr w:type="spellEnd"/>
+      <w:r>
+        <w:rPr>
+          <w:rFonts w:ascii="Courier New" w:hAnsi="Courier New" w:cs="Courier New"/>
+          <w:sz w:val="28"/>
+          <w:szCs w:val="28"/>
+        </w:rPr>
+        <w:t xml:space="preserve"> </w:t>
+      </w:r>
+      <w:r>
+        <w:rPr>
+          <w:rFonts w:ascii="Courier New" w:hAnsi="Courier New" w:cs="Courier New"/>
+          <w:sz w:val="28"/>
+          <w:szCs w:val="28"/>
+        </w:rPr>
+        <w:lastRenderedPageBreak/>
+        <w:t xml:space="preserve">number. NOTE – underway samples are listed as depth of 0 and </w:t>
+      </w:r>
+      <w:proofErr w:type="spellStart"/>
+      <w:r>
+        <w:rPr>
+          <w:rFonts w:ascii="Courier New" w:hAnsi="Courier New" w:cs="Courier New"/>
+          <w:sz w:val="28"/>
+          <w:szCs w:val="28"/>
+        </w:rPr>
+        <w:t>Niskin</w:t>
+      </w:r>
+      <w:proofErr w:type="spellEnd"/>
+      <w:r>
+        <w:rPr>
+          <w:rFonts w:ascii="Courier New" w:hAnsi="Courier New" w:cs="Courier New"/>
+          <w:sz w:val="28"/>
+          <w:szCs w:val="28"/>
+        </w:rPr>
+        <w:t xml:space="preserve"> of 0. </w:t>
       </w:r>
     </w:p>
     <w:p>
@@ -204,13 +542,23 @@
           <w:szCs w:val="24"/>
         </w:rPr>
       </w:pPr>
-      <w:r>
-        <w:rPr>
-          <w:rFonts w:ascii="Courier New" w:hAnsi="Courier New" w:cs="Courier New"/>
-          <w:sz w:val="28"/>
-          <w:szCs w:val="28"/>
-        </w:rPr>
-        <w:t>depthcutoff=6; % depth in m which we consider "surface"</w:t>
+      <w:proofErr w:type="spellStart"/>
+      <w:r>
+        <w:rPr>
+          <w:rFonts w:ascii="Courier New" w:hAnsi="Courier New" w:cs="Courier New"/>
+          <w:sz w:val="28"/>
+          <w:szCs w:val="28"/>
+        </w:rPr>
+        <w:t>depthcutoff</w:t>
+      </w:r>
+      <w:proofErr w:type="spellEnd"/>
+      <w:r>
+        <w:rPr>
+          <w:rFonts w:ascii="Courier New" w:hAnsi="Courier New" w:cs="Courier New"/>
+          <w:sz w:val="28"/>
+          <w:szCs w:val="28"/>
+        </w:rPr>
+        <w:t>=6; % depth in m which we consider "surface"</w:t>
       </w:r>
     </w:p>
     <w:p>
@@ -293,13 +641,23 @@
         </w:rPr>
         <w:t xml:space="preserve">2. </w:t>
       </w:r>
-      <w:r>
-        <w:rPr>
-          <w:rFonts w:ascii="Courier New" w:hAnsi="Courier New" w:cs="Courier New"/>
-          <w:sz w:val="28"/>
-          <w:szCs w:val="28"/>
-        </w:rPr>
-        <w:t xml:space="preserve">lat, </w:t>
+      <w:proofErr w:type="spellStart"/>
+      <w:r>
+        <w:rPr>
+          <w:rFonts w:ascii="Courier New" w:hAnsi="Courier New" w:cs="Courier New"/>
+          <w:sz w:val="28"/>
+          <w:szCs w:val="28"/>
+        </w:rPr>
+        <w:t>lat</w:t>
+      </w:r>
+      <w:proofErr w:type="spellEnd"/>
+      <w:r>
+        <w:rPr>
+          <w:rFonts w:ascii="Courier New" w:hAnsi="Courier New" w:cs="Courier New"/>
+          <w:sz w:val="28"/>
+          <w:szCs w:val="28"/>
+        </w:rPr>
+        <w:t xml:space="preserve">, </w:t>
       </w:r>
       <w:r>
         <w:rPr>
@@ -309,13 +667,23 @@
         </w:rPr>
         <w:t xml:space="preserve">3. </w:t>
       </w:r>
-      <w:r>
-        <w:rPr>
-          <w:rFonts w:ascii="Courier New" w:hAnsi="Courier New" w:cs="Courier New"/>
-          <w:sz w:val="28"/>
-          <w:szCs w:val="28"/>
-        </w:rPr>
-        <w:t xml:space="preserve">lon, </w:t>
+      <w:proofErr w:type="spellStart"/>
+      <w:r>
+        <w:rPr>
+          <w:rFonts w:ascii="Courier New" w:hAnsi="Courier New" w:cs="Courier New"/>
+          <w:sz w:val="28"/>
+          <w:szCs w:val="28"/>
+        </w:rPr>
+        <w:t>lon</w:t>
+      </w:r>
+      <w:proofErr w:type="spellEnd"/>
+      <w:r>
+        <w:rPr>
+          <w:rFonts w:ascii="Courier New" w:hAnsi="Courier New" w:cs="Courier New"/>
+          <w:sz w:val="28"/>
+          <w:szCs w:val="28"/>
+        </w:rPr>
+        <w:t xml:space="preserve">, </w:t>
       </w:r>
       <w:r>
         <w:rPr>
@@ -325,13 +693,23 @@
         </w:rPr>
         <w:t xml:space="preserve">4. </w:t>
       </w:r>
-      <w:r>
-        <w:rPr>
-          <w:rFonts w:ascii="Courier New" w:hAnsi="Courier New" w:cs="Courier New"/>
-          <w:sz w:val="28"/>
-          <w:szCs w:val="28"/>
-        </w:rPr>
-        <w:t xml:space="preserve">gop, </w:t>
+      <w:proofErr w:type="spellStart"/>
+      <w:r>
+        <w:rPr>
+          <w:rFonts w:ascii="Courier New" w:hAnsi="Courier New" w:cs="Courier New"/>
+          <w:sz w:val="28"/>
+          <w:szCs w:val="28"/>
+        </w:rPr>
+        <w:t>gop</w:t>
+      </w:r>
+      <w:proofErr w:type="spellEnd"/>
+      <w:r>
+        <w:rPr>
+          <w:rFonts w:ascii="Courier New" w:hAnsi="Courier New" w:cs="Courier New"/>
+          <w:sz w:val="28"/>
+          <w:szCs w:val="28"/>
+        </w:rPr>
+        <w:t xml:space="preserve">, </w:t>
       </w:r>
       <w:r>
         <w:rPr>
@@ -341,13 +719,23 @@
         </w:rPr>
         <w:t xml:space="preserve">5. </w:t>
       </w:r>
-      <w:r>
-        <w:rPr>
-          <w:rFonts w:ascii="Courier New" w:hAnsi="Courier New" w:cs="Courier New"/>
-          <w:sz w:val="28"/>
-          <w:szCs w:val="28"/>
-        </w:rPr>
-        <w:t xml:space="preserve">ncp, and </w:t>
+      <w:proofErr w:type="spellStart"/>
+      <w:r>
+        <w:rPr>
+          <w:rFonts w:ascii="Courier New" w:hAnsi="Courier New" w:cs="Courier New"/>
+          <w:sz w:val="28"/>
+          <w:szCs w:val="28"/>
+        </w:rPr>
+        <w:t>ncp</w:t>
+      </w:r>
+      <w:proofErr w:type="spellEnd"/>
+      <w:r>
+        <w:rPr>
+          <w:rFonts w:ascii="Courier New" w:hAnsi="Courier New" w:cs="Courier New"/>
+          <w:sz w:val="28"/>
+          <w:szCs w:val="28"/>
+        </w:rPr>
+        <w:t xml:space="preserve">, and </w:t>
       </w:r>
       <w:r>
         <w:rPr>
@@ -357,22 +745,34 @@
         </w:rPr>
         <w:t xml:space="preserve">6. </w:t>
       </w:r>
-      <w:r>
-        <w:rPr>
-          <w:rFonts w:ascii="Courier New" w:hAnsi="Courier New" w:cs="Courier New"/>
-          <w:sz w:val="28"/>
-          <w:szCs w:val="28"/>
-        </w:rPr>
-        <w:t>ncp/go</w:t>
-      </w:r>
-      <w:r>
-        <w:rPr>
-          <w:rFonts w:ascii="Courier New" w:hAnsi="Courier New" w:cs="Courier New"/>
-          <w:sz w:val="28"/>
-          <w:szCs w:val="28"/>
-        </w:rPr>
-        <w:t>p</w:t>
-      </w:r>
+      <w:proofErr w:type="spellStart"/>
+      <w:r>
+        <w:rPr>
+          <w:rFonts w:ascii="Courier New" w:hAnsi="Courier New" w:cs="Courier New"/>
+          <w:sz w:val="28"/>
+          <w:szCs w:val="28"/>
+        </w:rPr>
+        <w:t>ncp</w:t>
+      </w:r>
+      <w:proofErr w:type="spellEnd"/>
+      <w:r>
+        <w:rPr>
+          <w:rFonts w:ascii="Courier New" w:hAnsi="Courier New" w:cs="Courier New"/>
+          <w:sz w:val="28"/>
+          <w:szCs w:val="28"/>
+        </w:rPr>
+        <w:t>/</w:t>
+      </w:r>
+      <w:proofErr w:type="spellStart"/>
+      <w:r>
+        <w:rPr>
+          <w:rFonts w:ascii="Courier New" w:hAnsi="Courier New" w:cs="Courier New"/>
+          <w:sz w:val="28"/>
+          <w:szCs w:val="28"/>
+        </w:rPr>
+        <w:t>gop</w:t>
+      </w:r>
+      <w:proofErr w:type="spellEnd"/>
     </w:p>
     <w:p>
       <w:pPr>
@@ -404,22 +804,71 @@
         </w:numPr>
       </w:pPr>
       <w:r>
-        <w:t>Data for O2/Ar</w:t>
-      </w:r>
-    </w:p>
-    <w:p>
-      <w:pPr>
-        <w:pStyle w:val="ListParagraph"/>
-      </w:pPr>
-      <w:r>
-        <w:t>This data has already had some initial calibrations applied – I have calibrated the data according to the ratio measured in air roughly every 6 hours and have removed the data when the mass spec was measuring air – i.e. it gives a calibrated O2/Ar ratio that can then be used to calculate rates of NCP</w:t>
-      </w:r>
-      <w:r>
-        <w:t xml:space="preserve">. This data also includes the biological saturation – the O2/Ar divided by the equilibrium value of O2/Ar – this gives the expected super (or under) saturation of O2 based on biological factors anyway. A calculation that went into it is the solubility of T and S that depends on the T and S data so in some sense, maybe it should be in derived data since that number </w:t>
-      </w:r>
-      <w:r>
-        <w:lastRenderedPageBreak/>
-        <w:t xml:space="preserve">could change if T or S data changes. But it is straightforward to calculate (with many fewer issues than NCP) and is much more meaningful to people than just O2/Ar so I think it would be nice to include it. We can include the T and S we used so people can recalculate if they want based ont eh O2/Ar raw ratio and whatever T or S they want. </w:t>
+        <w:t>Data for O2/</w:t>
+      </w:r>
+      <w:proofErr w:type="spellStart"/>
+      <w:r>
+        <w:t>Ar</w:t>
+      </w:r>
+      <w:proofErr w:type="spellEnd"/>
+    </w:p>
+    <w:p>
+      <w:pPr>
+        <w:pStyle w:val="ListParagraph"/>
+      </w:pPr>
+      <w:r>
+        <w:t>This data has already had some initial calibrations applied – I have calibrated the data according to the ratio measured in air roughly every 6 hours and have removed the data when the mass spec was measuring air – i.e. it gives a calibrated O2/</w:t>
+      </w:r>
+      <w:proofErr w:type="spellStart"/>
+      <w:r>
+        <w:t>Ar</w:t>
+      </w:r>
+      <w:proofErr w:type="spellEnd"/>
+      <w:r>
+        <w:t xml:space="preserve"> ratio that can then be used to calculate rates of NCP</w:t>
+      </w:r>
+      <w:r>
+        <w:t>. This data also includes the biological saturation – the O2/</w:t>
+      </w:r>
+      <w:proofErr w:type="spellStart"/>
+      <w:r>
+        <w:t>Ar</w:t>
+      </w:r>
+      <w:proofErr w:type="spellEnd"/>
+      <w:r>
+        <w:t xml:space="preserve"> divided by the equilibrium value of O2/</w:t>
+      </w:r>
+      <w:proofErr w:type="spellStart"/>
+      <w:r>
+        <w:t>Ar</w:t>
+      </w:r>
+      <w:proofErr w:type="spellEnd"/>
+      <w:r>
+        <w:t xml:space="preserve"> – this gives the expected super (or under) saturation of O2 based on biological factors anyway. A calculation that went into it is the solubility of T and S that depends on the T and S data so in some sense, maybe it should be in derived data since that number could change if T or S data changes. But it is straightforward to calculate (with many fewer issues than NCP) and is much more meaningful to people than just O2/</w:t>
+      </w:r>
+      <w:proofErr w:type="spellStart"/>
+      <w:r>
+        <w:t>Ar</w:t>
+      </w:r>
+      <w:proofErr w:type="spellEnd"/>
+      <w:r>
+        <w:t xml:space="preserve"> so I think it would be nice to include it. We can include the T and S we used so people can recalculate if they want based </w:t>
+      </w:r>
+      <w:proofErr w:type="spellStart"/>
+      <w:r>
+        <w:t>ont</w:t>
+      </w:r>
+      <w:proofErr w:type="spellEnd"/>
+      <w:r>
+        <w:t xml:space="preserve"> eh O2/</w:t>
+      </w:r>
+      <w:proofErr w:type="spellStart"/>
+      <w:r>
+        <w:t>Ar</w:t>
+      </w:r>
+      <w:proofErr w:type="spellEnd"/>
+      <w:r>
+        <w:t xml:space="preserve"> raw ratio and whatever T or S they want. </w:t>
       </w:r>
     </w:p>
     <w:p>
@@ -461,15 +910,59 @@
           <w:sz w:val="24"/>
           <w:szCs w:val="24"/>
         </w:rPr>
-        <w:t>1. Matlab date. 2. O2/Ar corrected for air values. 3. Water temp. 4. salinity 5. Latitude 6. Longitude. 7. Cumulative distance.</w:t>
-      </w:r>
-    </w:p>
-    <w:p>
-      <w:pPr>
-        <w:pStyle w:val="ListParagraph"/>
-      </w:pPr>
-      <w:r>
-        <w:t xml:space="preserve">The cumulative distance we probably should not include since it may not be accurate (was a bit of an approximate algorithm I used). But the files I send to you will usually have it since that is what my code spits out. Of course I can remove it for you before sending if you’d like. </w:t>
+        <w:t xml:space="preserve">1. </w:t>
+      </w:r>
+      <w:proofErr w:type="spellStart"/>
+      <w:r>
+        <w:rPr>
+          <w:rFonts w:ascii="Courier New" w:hAnsi="Courier New" w:cs="Courier New"/>
+          <w:sz w:val="24"/>
+          <w:szCs w:val="24"/>
+        </w:rPr>
+        <w:t>Matlab</w:t>
+      </w:r>
+      <w:proofErr w:type="spellEnd"/>
+      <w:r>
+        <w:rPr>
+          <w:rFonts w:ascii="Courier New" w:hAnsi="Courier New" w:cs="Courier New"/>
+          <w:sz w:val="24"/>
+          <w:szCs w:val="24"/>
+        </w:rPr>
+        <w:t xml:space="preserve"> date. 2. O2/</w:t>
+      </w:r>
+      <w:proofErr w:type="spellStart"/>
+      <w:r>
+        <w:rPr>
+          <w:rFonts w:ascii="Courier New" w:hAnsi="Courier New" w:cs="Courier New"/>
+          <w:sz w:val="24"/>
+          <w:szCs w:val="24"/>
+        </w:rPr>
+        <w:t>Ar</w:t>
+      </w:r>
+      <w:proofErr w:type="spellEnd"/>
+      <w:r>
+        <w:rPr>
+          <w:rFonts w:ascii="Courier New" w:hAnsi="Courier New" w:cs="Courier New"/>
+          <w:sz w:val="24"/>
+          <w:szCs w:val="24"/>
+        </w:rPr>
+        <w:t xml:space="preserve"> corrected for air values. 3. Water temp. 4. salinity 5. Latitude 6. Longitude. 7. Cumulative distance.</w:t>
+      </w:r>
+    </w:p>
+    <w:p>
+      <w:pPr>
+        <w:pStyle w:val="ListParagraph"/>
+      </w:pPr>
+      <w:r>
+        <w:t xml:space="preserve">The cumulative distance we probably should not include since it may not be accurate (was a bit of an approximate algorithm I used). But the files I send to you will usually have it since that is what my code spits out. </w:t>
+      </w:r>
+      <w:proofErr w:type="gramStart"/>
+      <w:r>
+        <w:t>Of course</w:t>
+      </w:r>
+      <w:proofErr w:type="gramEnd"/>
+      <w:r>
+        <w:t xml:space="preserve"> I can remove it for you before sending if you’d like. </w:t>
       </w:r>
     </w:p>
     <w:p>
@@ -502,12 +995,7 @@
         <w:t>: ncplter</w:t>
       </w:r>
       <w:r>
-        <w:t>En61</w:t>
-      </w:r>
-      <w:bookmarkStart w:id="0" w:name="_GoBack"/>
-      <w:bookmarkEnd w:id="0"/>
-      <w:r>
-        <w:t>7</w:t>
+        <w:t>En617</w:t>
       </w:r>
       <w:r>
         <w:t>.mat</w:t>
@@ -518,7 +1006,23 @@
         <w:ind w:left="360"/>
       </w:pPr>
       <w:r>
-        <w:t>Variable is ncp. Units of ncp are mmol O2/m2/day and it just reflects NCP integrated over the mixed layer.</w:t>
+        <w:t xml:space="preserve">Variable is </w:t>
+      </w:r>
+      <w:proofErr w:type="spellStart"/>
+      <w:r>
+        <w:t>ncp</w:t>
+      </w:r>
+      <w:proofErr w:type="spellEnd"/>
+      <w:r>
+        <w:t xml:space="preserve">. Units of </w:t>
+      </w:r>
+      <w:proofErr w:type="spellStart"/>
+      <w:r>
+        <w:t>ncp</w:t>
+      </w:r>
+      <w:proofErr w:type="spellEnd"/>
+      <w:r>
+        <w:t xml:space="preserve"> are mmol O2/m2/day and it just reflects NCP integrated over the mixed layer.</w:t>
       </w:r>
       <w:r>
         <w:t xml:space="preserve"> The columns are</w:t>
@@ -545,39 +1049,62 @@
           <w:sz w:val="28"/>
           <w:szCs w:val="28"/>
         </w:rPr>
+        <w:lastRenderedPageBreak/>
         <w:t xml:space="preserve">1. </w:t>
       </w:r>
-      <w:r>
-        <w:rPr>
-          <w:rFonts w:ascii="Courier New" w:hAnsi="Courier New" w:cs="Courier New"/>
-          <w:sz w:val="28"/>
-          <w:szCs w:val="28"/>
-        </w:rPr>
-        <w:t xml:space="preserve">matlab </w:t>
-      </w:r>
-      <w:r>
-        <w:rPr>
-          <w:rFonts w:ascii="Courier New" w:hAnsi="Courier New" w:cs="Courier New"/>
-          <w:sz w:val="28"/>
-          <w:szCs w:val="28"/>
-        </w:rPr>
-        <w:t>date 2. O2/Ar</w:t>
-      </w:r>
-      <w:r>
-        <w:rPr>
-          <w:rFonts w:ascii="Courier New" w:hAnsi="Courier New" w:cs="Courier New"/>
-          <w:sz w:val="28"/>
-          <w:szCs w:val="28"/>
-        </w:rPr>
-        <w:t xml:space="preserve"> corrected for air values </w:t>
-      </w:r>
-      <w:r>
-        <w:rPr>
-          <w:rFonts w:ascii="Courier New" w:hAnsi="Courier New" w:cs="Courier New"/>
-          <w:sz w:val="28"/>
-          <w:szCs w:val="28"/>
-        </w:rPr>
-        <w:t xml:space="preserve"> 3. temp 4. salinity. </w:t>
+      <w:proofErr w:type="spellStart"/>
+      <w:r>
+        <w:rPr>
+          <w:rFonts w:ascii="Courier New" w:hAnsi="Courier New" w:cs="Courier New"/>
+          <w:sz w:val="28"/>
+          <w:szCs w:val="28"/>
+        </w:rPr>
+        <w:t>matlab</w:t>
+      </w:r>
+      <w:proofErr w:type="spellEnd"/>
+      <w:r>
+        <w:rPr>
+          <w:rFonts w:ascii="Courier New" w:hAnsi="Courier New" w:cs="Courier New"/>
+          <w:sz w:val="28"/>
+          <w:szCs w:val="28"/>
+        </w:rPr>
+        <w:t xml:space="preserve"> date 2. O2/</w:t>
+      </w:r>
+      <w:proofErr w:type="spellStart"/>
+      <w:r>
+        <w:rPr>
+          <w:rFonts w:ascii="Courier New" w:hAnsi="Courier New" w:cs="Courier New"/>
+          <w:sz w:val="28"/>
+          <w:szCs w:val="28"/>
+        </w:rPr>
+        <w:t>Ar</w:t>
+      </w:r>
+      <w:proofErr w:type="spellEnd"/>
+      <w:r>
+        <w:rPr>
+          <w:rFonts w:ascii="Courier New" w:hAnsi="Courier New" w:cs="Courier New"/>
+          <w:sz w:val="28"/>
+          <w:szCs w:val="28"/>
+        </w:rPr>
+        <w:t xml:space="preserve"> corrected for air </w:t>
+      </w:r>
+      <w:proofErr w:type="gramStart"/>
+      <w:r>
+        <w:rPr>
+          <w:rFonts w:ascii="Courier New" w:hAnsi="Courier New" w:cs="Courier New"/>
+          <w:sz w:val="28"/>
+          <w:szCs w:val="28"/>
+        </w:rPr>
+        <w:t>values  3</w:t>
+      </w:r>
+      <w:proofErr w:type="gramEnd"/>
+      <w:r>
+        <w:rPr>
+          <w:rFonts w:ascii="Courier New" w:hAnsi="Courier New" w:cs="Courier New"/>
+          <w:sz w:val="28"/>
+          <w:szCs w:val="28"/>
+        </w:rPr>
+        <w:t xml:space="preserve">. temp 4. salinity. </w:t>
       </w:r>
     </w:p>
     <w:p>
@@ -598,7 +1125,97 @@
           <w:sz w:val="28"/>
           <w:szCs w:val="28"/>
         </w:rPr>
-        <w:t xml:space="preserve"> 5. lat 6. lon 7. cum dist 8. biosat 9. ncp 10. k </w:t>
+        <w:t xml:space="preserve"> 5. </w:t>
+      </w:r>
+      <w:proofErr w:type="spellStart"/>
+      <w:r>
+        <w:rPr>
+          <w:rFonts w:ascii="Courier New" w:hAnsi="Courier New" w:cs="Courier New"/>
+          <w:sz w:val="28"/>
+          <w:szCs w:val="28"/>
+        </w:rPr>
+        <w:t>lat</w:t>
+      </w:r>
+      <w:proofErr w:type="spellEnd"/>
+      <w:r>
+        <w:rPr>
+          <w:rFonts w:ascii="Courier New" w:hAnsi="Courier New" w:cs="Courier New"/>
+          <w:sz w:val="28"/>
+          <w:szCs w:val="28"/>
+        </w:rPr>
+        <w:t xml:space="preserve"> 6. </w:t>
+      </w:r>
+      <w:proofErr w:type="spellStart"/>
+      <w:r>
+        <w:rPr>
+          <w:rFonts w:ascii="Courier New" w:hAnsi="Courier New" w:cs="Courier New"/>
+          <w:sz w:val="28"/>
+          <w:szCs w:val="28"/>
+        </w:rPr>
+        <w:t>lon</w:t>
+      </w:r>
+      <w:proofErr w:type="spellEnd"/>
+      <w:r>
+        <w:rPr>
+          <w:rFonts w:ascii="Courier New" w:hAnsi="Courier New" w:cs="Courier New"/>
+          <w:sz w:val="28"/>
+          <w:szCs w:val="28"/>
+        </w:rPr>
+        <w:t xml:space="preserve"> 7. cum </w:t>
+      </w:r>
+      <w:proofErr w:type="spellStart"/>
+      <w:r>
+        <w:rPr>
+          <w:rFonts w:ascii="Courier New" w:hAnsi="Courier New" w:cs="Courier New"/>
+          <w:sz w:val="28"/>
+          <w:szCs w:val="28"/>
+        </w:rPr>
+        <w:t>dist</w:t>
+      </w:r>
+      <w:proofErr w:type="spellEnd"/>
+      <w:r>
+        <w:rPr>
+          <w:rFonts w:ascii="Courier New" w:hAnsi="Courier New" w:cs="Courier New"/>
+          <w:sz w:val="28"/>
+          <w:szCs w:val="28"/>
+        </w:rPr>
+        <w:t xml:space="preserve"> 8. </w:t>
+      </w:r>
+      <w:proofErr w:type="spellStart"/>
+      <w:r>
+        <w:rPr>
+          <w:rFonts w:ascii="Courier New" w:hAnsi="Courier New" w:cs="Courier New"/>
+          <w:sz w:val="28"/>
+          <w:szCs w:val="28"/>
+        </w:rPr>
+        <w:t>biosat</w:t>
+      </w:r>
+      <w:proofErr w:type="spellEnd"/>
+      <w:r>
+        <w:rPr>
+          <w:rFonts w:ascii="Courier New" w:hAnsi="Courier New" w:cs="Courier New"/>
+          <w:sz w:val="28"/>
+          <w:szCs w:val="28"/>
+        </w:rPr>
+        <w:t xml:space="preserve"> 9. </w:t>
+      </w:r>
+      <w:proofErr w:type="spellStart"/>
+      <w:r>
+        <w:rPr>
+          <w:rFonts w:ascii="Courier New" w:hAnsi="Courier New" w:cs="Courier New"/>
+          <w:sz w:val="28"/>
+          <w:szCs w:val="28"/>
+        </w:rPr>
+        <w:t>ncp</w:t>
+      </w:r>
+      <w:proofErr w:type="spellEnd"/>
+      <w:r>
+        <w:rPr>
+          <w:rFonts w:ascii="Courier New" w:hAnsi="Courier New" w:cs="Courier New"/>
+          <w:sz w:val="28"/>
+          <w:szCs w:val="28"/>
+        </w:rPr>
+        <w:t xml:space="preserve"> 10. k </w:t>
       </w:r>
     </w:p>
     <w:p>
@@ -611,7 +1228,39 @@
         <w:pStyle w:val="ListParagraph"/>
       </w:pPr>
       <w:r>
-        <w:t>So really this is just the first 8 columns of the O2/Ar raw data (point 3) plus ncp and k. NCP is the rate of net community production integrated over the mixed layer. K is the gas transfer velocity that was used when calculating ncp from the O2/Ar ratio. K has the biggest uncertainty of any of the terms and the most different ways the community addr</w:t>
+        <w:t>So really this is just the first 8 columns of the O2/</w:t>
+      </w:r>
+      <w:proofErr w:type="spellStart"/>
+      <w:r>
+        <w:t>Ar</w:t>
+      </w:r>
+      <w:proofErr w:type="spellEnd"/>
+      <w:r>
+        <w:t xml:space="preserve"> raw data (point 3) plus </w:t>
+      </w:r>
+      <w:proofErr w:type="spellStart"/>
+      <w:r>
+        <w:t>ncp</w:t>
+      </w:r>
+      <w:proofErr w:type="spellEnd"/>
+      <w:r>
+        <w:t xml:space="preserve"> and k. NCP is the rate of net community production integrated over the mixed layer. K is the gas transfer velocity that was used when calculating </w:t>
+      </w:r>
+      <w:proofErr w:type="spellStart"/>
+      <w:r>
+        <w:t>ncp</w:t>
+      </w:r>
+      <w:proofErr w:type="spellEnd"/>
+      <w:r>
+        <w:t xml:space="preserve"> from the O2/</w:t>
+      </w:r>
+      <w:proofErr w:type="spellStart"/>
+      <w:r>
+        <w:t>Ar</w:t>
+      </w:r>
+      <w:proofErr w:type="spellEnd"/>
+      <w:r>
+        <w:t xml:space="preserve"> ratio. K has the biggest uncertainty of any of the terms and the most different ways the community addr</w:t>
       </w:r>
       <w:r>
         <w:t>esses it/calculates it.</w:t>
@@ -638,8 +1287,460 @@
 </file>
 
 <file path=word/numbering.xml><?xml version="1.0" encoding="utf-8"?>
-<w:numbering xmlns:wpc="http://schemas.microsoft.com/office/word/2010/wordprocessingCanvas" xmlns:cx="http://schemas.microsoft.com/office/drawing/2014/chartex" xmlns:mc="http://schemas.openxmlformats.org/markup-compatibility/2006" xmlns:o="urn:schemas-microsoft-com:office:office" xmlns:r="http://schemas.openxmlformats.org/officeDocument/2006/relationships" xmlns:m="http://schemas.openxmlformats.org/officeDocument/2006/math" xmlns:v="urn:schemas-microsoft-com:vml" xmlns:wp14="http://schemas.microsoft.com/office/word/2010/wordprocessingDrawing" xmlns:wp="http://schemas.openxmlformats.org/drawingml/2006/wordprocessingDrawing" xmlns:w10="urn:schemas-microsoft-com:office:word" xmlns:w="http://schemas.openxmlformats.org/wordprocessingml/2006/main" xmlns:w14="http://schemas.microsoft.com/office/word/2010/wordml" xmlns:w15="http://schemas.microsoft.com/office/word/2012/wordml" xmlns:w16se="http://schemas.microsoft.com/office/word/2015/wordml/symex" xmlns:wpg="http://schemas.microsoft.com/office/word/2010/wordprocessingGroup" xmlns:wpi="http://schemas.microsoft.com/office/word/2010/wordprocessingInk" xmlns:wne="http://schemas.microsoft.com/office/word/2006/wordml" xmlns:wps="http://schemas.microsoft.com/office/word/2010/wordprocessingShape" mc:Ignorable="w14 w15 w16se wp14">
+<w:numbering xmlns:wpc="http://schemas.microsoft.com/office/word/2010/wordprocessingCanvas" xmlns:cx="http://schemas.microsoft.com/office/drawing/2014/chartex" xmlns:cx1="http://schemas.microsoft.com/office/drawing/2015/9/8/chartex" xmlns:cx2="http://schemas.microsoft.com/office/drawing/2015/10/21/chartex" xmlns:cx3="http://schemas.microsoft.com/office/drawing/2016/5/9/chartex" xmlns:cx4="http://schemas.microsoft.com/office/drawing/2016/5/10/chartex" xmlns:cx5="http://schemas.microsoft.com/office/drawing/2016/5/11/chartex" xmlns:cx6="http://schemas.microsoft.com/office/drawing/2016/5/12/chartex" xmlns:cx7="http://schemas.microsoft.com/office/drawing/2016/5/13/chartex" xmlns:cx8="http://schemas.microsoft.com/office/drawing/2016/5/14/chartex" xmlns:mc="http://schemas.openxmlformats.org/markup-compatibility/2006" xmlns:aink="http://schemas.microsoft.com/office/drawing/2016/ink" xmlns:am3d="http://schemas.microsoft.com/office/drawing/2017/model3d" xmlns:o="urn:schemas-microsoft-com:office:office" xmlns:r="http://schemas.openxmlformats.org/officeDocument/2006/relationships" xmlns:m="http://schemas.openxmlformats.org/officeDocument/2006/math" xmlns:v="urn:schemas-microsoft-com:vml" xmlns:wp14="http://schemas.microsoft.com/office/word/2010/wordprocessingDrawing" xmlns:wp="http://schemas.openxmlformats.org/drawingml/2006/wordprocessingDrawing" xmlns:w10="urn:schemas-microsoft-com:office:word" xmlns:w="http://schemas.openxmlformats.org/wordprocessingml/2006/main" xmlns:w14="http://schemas.microsoft.com/office/word/2010/wordml" xmlns:w15="http://schemas.microsoft.com/office/word/2012/wordml" xmlns:w16cid="http://schemas.microsoft.com/office/word/2016/wordml/cid" xmlns:w16se="http://schemas.microsoft.com/office/word/2015/wordml/symex" xmlns:wpg="http://schemas.microsoft.com/office/word/2010/wordprocessingGroup" xmlns:wpi="http://schemas.microsoft.com/office/word/2010/wordprocessingInk" xmlns:wne="http://schemas.microsoft.com/office/word/2006/wordml" xmlns:wps="http://schemas.microsoft.com/office/word/2010/wordprocessingShape" mc:Ignorable="w14 w15 w16se w16cid wp14">
   <w:abstractNum w:abstractNumId="0" w15:restartNumberingAfterBreak="0">
+    <w:nsid w:val="036D0D9B"/>
+    <w:multiLevelType w:val="hybridMultilevel"/>
+    <w:tmpl w:val="3A4AAFE6"/>
+    <w:lvl w:ilvl="0" w:tplc="04090001">
+      <w:start w:val="1"/>
+      <w:numFmt w:val="bullet"/>
+      <w:lvlText w:val=""/>
+      <w:lvlJc w:val="left"/>
+      <w:pPr>
+        <w:ind w:left="720" w:hanging="360"/>
+      </w:pPr>
+      <w:rPr>
+        <w:rFonts w:ascii="Symbol" w:hAnsi="Symbol" w:hint="default"/>
+      </w:rPr>
+    </w:lvl>
+    <w:lvl w:ilvl="1" w:tplc="04090003" w:tentative="1">
+      <w:start w:val="1"/>
+      <w:numFmt w:val="bullet"/>
+      <w:lvlText w:val="o"/>
+      <w:lvlJc w:val="left"/>
+      <w:pPr>
+        <w:ind w:left="1440" w:hanging="360"/>
+      </w:pPr>
+      <w:rPr>
+        <w:rFonts w:ascii="Courier New" w:hAnsi="Courier New" w:cs="Courier New" w:hint="default"/>
+      </w:rPr>
+    </w:lvl>
+    <w:lvl w:ilvl="2" w:tplc="04090005" w:tentative="1">
+      <w:start w:val="1"/>
+      <w:numFmt w:val="bullet"/>
+      <w:lvlText w:val=""/>
+      <w:lvlJc w:val="left"/>
+      <w:pPr>
+        <w:ind w:left="2160" w:hanging="360"/>
+      </w:pPr>
+      <w:rPr>
+        <w:rFonts w:ascii="Wingdings" w:hAnsi="Wingdings" w:hint="default"/>
+      </w:rPr>
+    </w:lvl>
+    <w:lvl w:ilvl="3" w:tplc="04090001" w:tentative="1">
+      <w:start w:val="1"/>
+      <w:numFmt w:val="bullet"/>
+      <w:lvlText w:val=""/>
+      <w:lvlJc w:val="left"/>
+      <w:pPr>
+        <w:ind w:left="2880" w:hanging="360"/>
+      </w:pPr>
+      <w:rPr>
+        <w:rFonts w:ascii="Symbol" w:hAnsi="Symbol" w:hint="default"/>
+      </w:rPr>
+    </w:lvl>
+    <w:lvl w:ilvl="4" w:tplc="04090003" w:tentative="1">
+      <w:start w:val="1"/>
+      <w:numFmt w:val="bullet"/>
+      <w:lvlText w:val="o"/>
+      <w:lvlJc w:val="left"/>
+      <w:pPr>
+        <w:ind w:left="3600" w:hanging="360"/>
+      </w:pPr>
+      <w:rPr>
+        <w:rFonts w:ascii="Courier New" w:hAnsi="Courier New" w:cs="Courier New" w:hint="default"/>
+      </w:rPr>
+    </w:lvl>
+    <w:lvl w:ilvl="5" w:tplc="04090005" w:tentative="1">
+      <w:start w:val="1"/>
+      <w:numFmt w:val="bullet"/>
+      <w:lvlText w:val=""/>
+      <w:lvlJc w:val="left"/>
+      <w:pPr>
+        <w:ind w:left="4320" w:hanging="360"/>
+      </w:pPr>
+      <w:rPr>
+        <w:rFonts w:ascii="Wingdings" w:hAnsi="Wingdings" w:hint="default"/>
+      </w:rPr>
+    </w:lvl>
+    <w:lvl w:ilvl="6" w:tplc="04090001" w:tentative="1">
+      <w:start w:val="1"/>
+      <w:numFmt w:val="bullet"/>
+      <w:lvlText w:val=""/>
+      <w:lvlJc w:val="left"/>
+      <w:pPr>
+        <w:ind w:left="5040" w:hanging="360"/>
+      </w:pPr>
+      <w:rPr>
+        <w:rFonts w:ascii="Symbol" w:hAnsi="Symbol" w:hint="default"/>
+      </w:rPr>
+    </w:lvl>
+    <w:lvl w:ilvl="7" w:tplc="04090003" w:tentative="1">
+      <w:start w:val="1"/>
+      <w:numFmt w:val="bullet"/>
+      <w:lvlText w:val="o"/>
+      <w:lvlJc w:val="left"/>
+      <w:pPr>
+        <w:ind w:left="5760" w:hanging="360"/>
+      </w:pPr>
+      <w:rPr>
+        <w:rFonts w:ascii="Courier New" w:hAnsi="Courier New" w:cs="Courier New" w:hint="default"/>
+      </w:rPr>
+    </w:lvl>
+    <w:lvl w:ilvl="8" w:tplc="04090005" w:tentative="1">
+      <w:start w:val="1"/>
+      <w:numFmt w:val="bullet"/>
+      <w:lvlText w:val=""/>
+      <w:lvlJc w:val="left"/>
+      <w:pPr>
+        <w:ind w:left="6480" w:hanging="360"/>
+      </w:pPr>
+      <w:rPr>
+        <w:rFonts w:ascii="Wingdings" w:hAnsi="Wingdings" w:hint="default"/>
+      </w:rPr>
+    </w:lvl>
+  </w:abstractNum>
+  <w:abstractNum w:abstractNumId="1" w15:restartNumberingAfterBreak="0">
+    <w:nsid w:val="3B0C038B"/>
+    <w:multiLevelType w:val="hybridMultilevel"/>
+    <w:tmpl w:val="2B525AF4"/>
+    <w:lvl w:ilvl="0" w:tplc="04090001">
+      <w:start w:val="1"/>
+      <w:numFmt w:val="bullet"/>
+      <w:lvlText w:val=""/>
+      <w:lvlJc w:val="left"/>
+      <w:pPr>
+        <w:ind w:left="720" w:hanging="360"/>
+      </w:pPr>
+      <w:rPr>
+        <w:rFonts w:ascii="Symbol" w:hAnsi="Symbol" w:hint="default"/>
+      </w:rPr>
+    </w:lvl>
+    <w:lvl w:ilvl="1" w:tplc="04090003" w:tentative="1">
+      <w:start w:val="1"/>
+      <w:numFmt w:val="bullet"/>
+      <w:lvlText w:val="o"/>
+      <w:lvlJc w:val="left"/>
+      <w:pPr>
+        <w:ind w:left="1440" w:hanging="360"/>
+      </w:pPr>
+      <w:rPr>
+        <w:rFonts w:ascii="Courier New" w:hAnsi="Courier New" w:cs="Courier New" w:hint="default"/>
+      </w:rPr>
+    </w:lvl>
+    <w:lvl w:ilvl="2" w:tplc="04090005" w:tentative="1">
+      <w:start w:val="1"/>
+      <w:numFmt w:val="bullet"/>
+      <w:lvlText w:val=""/>
+      <w:lvlJc w:val="left"/>
+      <w:pPr>
+        <w:ind w:left="2160" w:hanging="360"/>
+      </w:pPr>
+      <w:rPr>
+        <w:rFonts w:ascii="Wingdings" w:hAnsi="Wingdings" w:hint="default"/>
+      </w:rPr>
+    </w:lvl>
+    <w:lvl w:ilvl="3" w:tplc="04090001" w:tentative="1">
+      <w:start w:val="1"/>
+      <w:numFmt w:val="bullet"/>
+      <w:lvlText w:val=""/>
+      <w:lvlJc w:val="left"/>
+      <w:pPr>
+        <w:ind w:left="2880" w:hanging="360"/>
+      </w:pPr>
+      <w:rPr>
+        <w:rFonts w:ascii="Symbol" w:hAnsi="Symbol" w:hint="default"/>
+      </w:rPr>
+    </w:lvl>
+    <w:lvl w:ilvl="4" w:tplc="04090003" w:tentative="1">
+      <w:start w:val="1"/>
+      <w:numFmt w:val="bullet"/>
+      <w:lvlText w:val="o"/>
+      <w:lvlJc w:val="left"/>
+      <w:pPr>
+        <w:ind w:left="3600" w:hanging="360"/>
+      </w:pPr>
+      <w:rPr>
+        <w:rFonts w:ascii="Courier New" w:hAnsi="Courier New" w:cs="Courier New" w:hint="default"/>
+      </w:rPr>
+    </w:lvl>
+    <w:lvl w:ilvl="5" w:tplc="04090005" w:tentative="1">
+      <w:start w:val="1"/>
+      <w:numFmt w:val="bullet"/>
+      <w:lvlText w:val=""/>
+      <w:lvlJc w:val="left"/>
+      <w:pPr>
+        <w:ind w:left="4320" w:hanging="360"/>
+      </w:pPr>
+      <w:rPr>
+        <w:rFonts w:ascii="Wingdings" w:hAnsi="Wingdings" w:hint="default"/>
+      </w:rPr>
+    </w:lvl>
+    <w:lvl w:ilvl="6" w:tplc="04090001" w:tentative="1">
+      <w:start w:val="1"/>
+      <w:numFmt w:val="bullet"/>
+      <w:lvlText w:val=""/>
+      <w:lvlJc w:val="left"/>
+      <w:pPr>
+        <w:ind w:left="5040" w:hanging="360"/>
+      </w:pPr>
+      <w:rPr>
+        <w:rFonts w:ascii="Symbol" w:hAnsi="Symbol" w:hint="default"/>
+      </w:rPr>
+    </w:lvl>
+    <w:lvl w:ilvl="7" w:tplc="04090003" w:tentative="1">
+      <w:start w:val="1"/>
+      <w:numFmt w:val="bullet"/>
+      <w:lvlText w:val="o"/>
+      <w:lvlJc w:val="left"/>
+      <w:pPr>
+        <w:ind w:left="5760" w:hanging="360"/>
+      </w:pPr>
+      <w:rPr>
+        <w:rFonts w:ascii="Courier New" w:hAnsi="Courier New" w:cs="Courier New" w:hint="default"/>
+      </w:rPr>
+    </w:lvl>
+    <w:lvl w:ilvl="8" w:tplc="04090005" w:tentative="1">
+      <w:start w:val="1"/>
+      <w:numFmt w:val="bullet"/>
+      <w:lvlText w:val=""/>
+      <w:lvlJc w:val="left"/>
+      <w:pPr>
+        <w:ind w:left="6480" w:hanging="360"/>
+      </w:pPr>
+      <w:rPr>
+        <w:rFonts w:ascii="Wingdings" w:hAnsi="Wingdings" w:hint="default"/>
+      </w:rPr>
+    </w:lvl>
+  </w:abstractNum>
+  <w:abstractNum w:abstractNumId="2" w15:restartNumberingAfterBreak="0">
+    <w:nsid w:val="4B356AE6"/>
+    <w:multiLevelType w:val="hybridMultilevel"/>
+    <w:tmpl w:val="8D6E3868"/>
+    <w:lvl w:ilvl="0" w:tplc="04090001">
+      <w:start w:val="1"/>
+      <w:numFmt w:val="bullet"/>
+      <w:lvlText w:val=""/>
+      <w:lvlJc w:val="left"/>
+      <w:pPr>
+        <w:ind w:left="720" w:hanging="360"/>
+      </w:pPr>
+      <w:rPr>
+        <w:rFonts w:ascii="Symbol" w:hAnsi="Symbol" w:hint="default"/>
+      </w:rPr>
+    </w:lvl>
+    <w:lvl w:ilvl="1" w:tplc="04090003" w:tentative="1">
+      <w:start w:val="1"/>
+      <w:numFmt w:val="bullet"/>
+      <w:lvlText w:val="o"/>
+      <w:lvlJc w:val="left"/>
+      <w:pPr>
+        <w:ind w:left="1440" w:hanging="360"/>
+      </w:pPr>
+      <w:rPr>
+        <w:rFonts w:ascii="Courier New" w:hAnsi="Courier New" w:cs="Courier New" w:hint="default"/>
+      </w:rPr>
+    </w:lvl>
+    <w:lvl w:ilvl="2" w:tplc="04090005" w:tentative="1">
+      <w:start w:val="1"/>
+      <w:numFmt w:val="bullet"/>
+      <w:lvlText w:val=""/>
+      <w:lvlJc w:val="left"/>
+      <w:pPr>
+        <w:ind w:left="2160" w:hanging="360"/>
+      </w:pPr>
+      <w:rPr>
+        <w:rFonts w:ascii="Wingdings" w:hAnsi="Wingdings" w:hint="default"/>
+      </w:rPr>
+    </w:lvl>
+    <w:lvl w:ilvl="3" w:tplc="04090001" w:tentative="1">
+      <w:start w:val="1"/>
+      <w:numFmt w:val="bullet"/>
+      <w:lvlText w:val=""/>
+      <w:lvlJc w:val="left"/>
+      <w:pPr>
+        <w:ind w:left="2880" w:hanging="360"/>
+      </w:pPr>
+      <w:rPr>
+        <w:rFonts w:ascii="Symbol" w:hAnsi="Symbol" w:hint="default"/>
+      </w:rPr>
+    </w:lvl>
+    <w:lvl w:ilvl="4" w:tplc="04090003" w:tentative="1">
+      <w:start w:val="1"/>
+      <w:numFmt w:val="bullet"/>
+      <w:lvlText w:val="o"/>
+      <w:lvlJc w:val="left"/>
+      <w:pPr>
+        <w:ind w:left="3600" w:hanging="360"/>
+      </w:pPr>
+      <w:rPr>
+        <w:rFonts w:ascii="Courier New" w:hAnsi="Courier New" w:cs="Courier New" w:hint="default"/>
+      </w:rPr>
+    </w:lvl>
+    <w:lvl w:ilvl="5" w:tplc="04090005" w:tentative="1">
+      <w:start w:val="1"/>
+      <w:numFmt w:val="bullet"/>
+      <w:lvlText w:val=""/>
+      <w:lvlJc w:val="left"/>
+      <w:pPr>
+        <w:ind w:left="4320" w:hanging="360"/>
+      </w:pPr>
+      <w:rPr>
+        <w:rFonts w:ascii="Wingdings" w:hAnsi="Wingdings" w:hint="default"/>
+      </w:rPr>
+    </w:lvl>
+    <w:lvl w:ilvl="6" w:tplc="04090001" w:tentative="1">
+      <w:start w:val="1"/>
+      <w:numFmt w:val="bullet"/>
+      <w:lvlText w:val=""/>
+      <w:lvlJc w:val="left"/>
+      <w:pPr>
+        <w:ind w:left="5040" w:hanging="360"/>
+      </w:pPr>
+      <w:rPr>
+        <w:rFonts w:ascii="Symbol" w:hAnsi="Symbol" w:hint="default"/>
+      </w:rPr>
+    </w:lvl>
+    <w:lvl w:ilvl="7" w:tplc="04090003" w:tentative="1">
+      <w:start w:val="1"/>
+      <w:numFmt w:val="bullet"/>
+      <w:lvlText w:val="o"/>
+      <w:lvlJc w:val="left"/>
+      <w:pPr>
+        <w:ind w:left="5760" w:hanging="360"/>
+      </w:pPr>
+      <w:rPr>
+        <w:rFonts w:ascii="Courier New" w:hAnsi="Courier New" w:cs="Courier New" w:hint="default"/>
+      </w:rPr>
+    </w:lvl>
+    <w:lvl w:ilvl="8" w:tplc="04090005" w:tentative="1">
+      <w:start w:val="1"/>
+      <w:numFmt w:val="bullet"/>
+      <w:lvlText w:val=""/>
+      <w:lvlJc w:val="left"/>
+      <w:pPr>
+        <w:ind w:left="6480" w:hanging="360"/>
+      </w:pPr>
+      <w:rPr>
+        <w:rFonts w:ascii="Wingdings" w:hAnsi="Wingdings" w:hint="default"/>
+      </w:rPr>
+    </w:lvl>
+  </w:abstractNum>
+  <w:abstractNum w:abstractNumId="3" w15:restartNumberingAfterBreak="0">
+    <w:nsid w:val="58046C32"/>
+    <w:multiLevelType w:val="hybridMultilevel"/>
+    <w:tmpl w:val="07B639E8"/>
+    <w:lvl w:ilvl="0" w:tplc="04090001">
+      <w:start w:val="1"/>
+      <w:numFmt w:val="bullet"/>
+      <w:lvlText w:val=""/>
+      <w:lvlJc w:val="left"/>
+      <w:pPr>
+        <w:ind w:left="720" w:hanging="360"/>
+      </w:pPr>
+      <w:rPr>
+        <w:rFonts w:ascii="Symbol" w:hAnsi="Symbol" w:hint="default"/>
+      </w:rPr>
+    </w:lvl>
+    <w:lvl w:ilvl="1" w:tplc="04090003" w:tentative="1">
+      <w:start w:val="1"/>
+      <w:numFmt w:val="bullet"/>
+      <w:lvlText w:val="o"/>
+      <w:lvlJc w:val="left"/>
+      <w:pPr>
+        <w:ind w:left="1440" w:hanging="360"/>
+      </w:pPr>
+      <w:rPr>
+        <w:rFonts w:ascii="Courier New" w:hAnsi="Courier New" w:cs="Courier New" w:hint="default"/>
+      </w:rPr>
+    </w:lvl>
+    <w:lvl w:ilvl="2" w:tplc="04090005" w:tentative="1">
+      <w:start w:val="1"/>
+      <w:numFmt w:val="bullet"/>
+      <w:lvlText w:val=""/>
+      <w:lvlJc w:val="left"/>
+      <w:pPr>
+        <w:ind w:left="2160" w:hanging="360"/>
+      </w:pPr>
+      <w:rPr>
+        <w:rFonts w:ascii="Wingdings" w:hAnsi="Wingdings" w:hint="default"/>
+      </w:rPr>
+    </w:lvl>
+    <w:lvl w:ilvl="3" w:tplc="04090001" w:tentative="1">
+      <w:start w:val="1"/>
+      <w:numFmt w:val="bullet"/>
+      <w:lvlText w:val=""/>
+      <w:lvlJc w:val="left"/>
+      <w:pPr>
+        <w:ind w:left="2880" w:hanging="360"/>
+      </w:pPr>
+      <w:rPr>
+        <w:rFonts w:ascii="Symbol" w:hAnsi="Symbol" w:hint="default"/>
+      </w:rPr>
+    </w:lvl>
+    <w:lvl w:ilvl="4" w:tplc="04090003" w:tentative="1">
+      <w:start w:val="1"/>
+      <w:numFmt w:val="bullet"/>
+      <w:lvlText w:val="o"/>
+      <w:lvlJc w:val="left"/>
+      <w:pPr>
+        <w:ind w:left="3600" w:hanging="360"/>
+      </w:pPr>
+      <w:rPr>
+        <w:rFonts w:ascii="Courier New" w:hAnsi="Courier New" w:cs="Courier New" w:hint="default"/>
+      </w:rPr>
+    </w:lvl>
+    <w:lvl w:ilvl="5" w:tplc="04090005" w:tentative="1">
+      <w:start w:val="1"/>
+      <w:numFmt w:val="bullet"/>
+      <w:lvlText w:val=""/>
+      <w:lvlJc w:val="left"/>
+      <w:pPr>
+        <w:ind w:left="4320" w:hanging="360"/>
+      </w:pPr>
+      <w:rPr>
+        <w:rFonts w:ascii="Wingdings" w:hAnsi="Wingdings" w:hint="default"/>
+      </w:rPr>
+    </w:lvl>
+    <w:lvl w:ilvl="6" w:tplc="04090001" w:tentative="1">
+      <w:start w:val="1"/>
+      <w:numFmt w:val="bullet"/>
+      <w:lvlText w:val=""/>
+      <w:lvlJc w:val="left"/>
+      <w:pPr>
+        <w:ind w:left="5040" w:hanging="360"/>
+      </w:pPr>
+      <w:rPr>
+        <w:rFonts w:ascii="Symbol" w:hAnsi="Symbol" w:hint="default"/>
+      </w:rPr>
+    </w:lvl>
+    <w:lvl w:ilvl="7" w:tplc="04090003" w:tentative="1">
+      <w:start w:val="1"/>
+      <w:numFmt w:val="bullet"/>
+      <w:lvlText w:val="o"/>
+      <w:lvlJc w:val="left"/>
+      <w:pPr>
+        <w:ind w:left="5760" w:hanging="360"/>
+      </w:pPr>
+      <w:rPr>
+        <w:rFonts w:ascii="Courier New" w:hAnsi="Courier New" w:cs="Courier New" w:hint="default"/>
+      </w:rPr>
+    </w:lvl>
+    <w:lvl w:ilvl="8" w:tplc="04090005" w:tentative="1">
+      <w:start w:val="1"/>
+      <w:numFmt w:val="bullet"/>
+      <w:lvlText w:val=""/>
+      <w:lvlJc w:val="left"/>
+      <w:pPr>
+        <w:ind w:left="6480" w:hanging="360"/>
+      </w:pPr>
+      <w:rPr>
+        <w:rFonts w:ascii="Wingdings" w:hAnsi="Wingdings" w:hint="default"/>
+      </w:rPr>
+    </w:lvl>
+  </w:abstractNum>
+  <w:abstractNum w:abstractNumId="4" w15:restartNumberingAfterBreak="0">
     <w:nsid w:val="5FE2280D"/>
     <w:multiLevelType w:val="hybridMultilevel"/>
     <w:tmpl w:val="437AF068"/>
@@ -729,13 +1830,25 @@
     </w:lvl>
   </w:abstractNum>
   <w:num w:numId="1">
+    <w:abstractNumId w:val="4"/>
+  </w:num>
+  <w:num w:numId="2">
     <w:abstractNumId w:val="0"/>
+  </w:num>
+  <w:num w:numId="3">
+    <w:abstractNumId w:val="2"/>
+  </w:num>
+  <w:num w:numId="4">
+    <w:abstractNumId w:val="3"/>
+  </w:num>
+  <w:num w:numId="5">
+    <w:abstractNumId w:val="1"/>
   </w:num>
 </w:numbering>
 </file>
 
 <file path=word/styles.xml><?xml version="1.0" encoding="utf-8"?>
-<w:styles xmlns:mc="http://schemas.openxmlformats.org/markup-compatibility/2006" xmlns:r="http://schemas.openxmlformats.org/officeDocument/2006/relationships" xmlns:w="http://schemas.openxmlformats.org/wordprocessingml/2006/main" xmlns:w14="http://schemas.microsoft.com/office/word/2010/wordml" xmlns:w15="http://schemas.microsoft.com/office/word/2012/wordml" xmlns:w16se="http://schemas.microsoft.com/office/word/2015/wordml/symex" mc:Ignorable="w14 w15 w16se">
+<w:styles xmlns:mc="http://schemas.openxmlformats.org/markup-compatibility/2006" xmlns:r="http://schemas.openxmlformats.org/officeDocument/2006/relationships" xmlns:w="http://schemas.openxmlformats.org/wordprocessingml/2006/main" xmlns:w14="http://schemas.microsoft.com/office/word/2010/wordml" xmlns:w15="http://schemas.microsoft.com/office/word/2012/wordml" xmlns:w16cid="http://schemas.microsoft.com/office/word/2016/wordml/cid" xmlns:w16se="http://schemas.microsoft.com/office/word/2015/wordml/symex" mc:Ignorable="w14 w15 w16se w16cid">
   <w:docDefaults>
     <w:rPrDefault>
       <w:rPr>
@@ -751,7 +1864,7 @@
       </w:pPr>
     </w:pPrDefault>
   </w:docDefaults>
-  <w:latentStyles w:defLockedState="0" w:defUIPriority="99" w:defSemiHidden="0" w:defUnhideWhenUsed="0" w:defQFormat="0" w:count="371">
+  <w:latentStyles w:defLockedState="0" w:defUIPriority="99" w:defSemiHidden="0" w:defUnhideWhenUsed="0" w:defQFormat="0" w:count="375">
     <w:lsdException w:name="Normal" w:uiPriority="0" w:qFormat="1"/>
     <w:lsdException w:name="heading 1" w:uiPriority="9" w:qFormat="1"/>
     <w:lsdException w:name="heading 2" w:semiHidden="1" w:uiPriority="9" w:unhideWhenUsed="1" w:qFormat="1"/>
@@ -857,7 +1970,6 @@
     <w:lsdException w:name="HTML Sample" w:semiHidden="1" w:unhideWhenUsed="1"/>
     <w:lsdException w:name="HTML Typewriter" w:semiHidden="1" w:unhideWhenUsed="1"/>
     <w:lsdException w:name="HTML Variable" w:semiHidden="1" w:unhideWhenUsed="1"/>
-    <w:lsdException w:name="Normal Table" w:semiHidden="1" w:unhideWhenUsed="1"/>
     <w:lsdException w:name="annotation subject" w:semiHidden="1" w:unhideWhenUsed="1"/>
     <w:lsdException w:name="No List" w:semiHidden="1" w:unhideWhenUsed="1"/>
     <w:lsdException w:name="Outline List 1" w:semiHidden="1" w:unhideWhenUsed="1"/>
@@ -901,10 +2013,8 @@
     <w:lsdException w:name="Table Elegant" w:semiHidden="1" w:unhideWhenUsed="1"/>
     <w:lsdException w:name="Table Professional" w:semiHidden="1" w:unhideWhenUsed="1"/>
     <w:lsdException w:name="Table Subtle 1" w:semiHidden="1" w:unhideWhenUsed="1"/>
-    <w:lsdException w:name="Table Subtle 2" w:semiHidden="1" w:unhideWhenUsed="1"/>
     <w:lsdException w:name="Table Web 1" w:semiHidden="1" w:unhideWhenUsed="1"/>
     <w:lsdException w:name="Table Web 2" w:semiHidden="1" w:unhideWhenUsed="1"/>
-    <w:lsdException w:name="Table Web 3" w:semiHidden="1" w:unhideWhenUsed="1"/>
     <w:lsdException w:name="Balloon Text" w:semiHidden="1" w:unhideWhenUsed="1"/>
     <w:lsdException w:name="Table Grid" w:uiPriority="39"/>
     <w:lsdException w:name="Table Theme" w:semiHidden="1" w:unhideWhenUsed="1"/>
@@ -1123,6 +2233,10 @@
     <w:lsdException w:name="List Table 5 Dark Accent 6" w:uiPriority="50"/>
     <w:lsdException w:name="List Table 6 Colorful Accent 6" w:uiPriority="51"/>
     <w:lsdException w:name="List Table 7 Colorful Accent 6" w:uiPriority="52"/>
+    <w:lsdException w:name="Mention" w:semiHidden="1" w:unhideWhenUsed="1"/>
+    <w:lsdException w:name="Smart Hyperlink" w:semiHidden="1" w:unhideWhenUsed="1"/>
+    <w:lsdException w:name="Hashtag" w:semiHidden="1" w:unhideWhenUsed="1"/>
+    <w:lsdException w:name="Unresolved Mention" w:semiHidden="1" w:unhideWhenUsed="1"/>
   </w:latentStyles>
   <w:style w:type="paragraph" w:default="1" w:styleId="Normal">
     <w:name w:val="Normal"/>

</xml_diff>